<commit_message>
Pushing most recent code.
</commit_message>
<xml_diff>
--- a/hw4_report.docx
+++ b/hw4_report.docx
@@ -178,8 +178,6 @@
           </wp:inline>
         </w:drawing>
       </w:r>
-      <w:bookmarkStart w:id="0" w:name="_GoBack"/>
-      <w:bookmarkEnd w:id="0"/>
     </w:p>
     <w:p>
       <w:pPr>
@@ -189,6 +187,20 @@
           <w:numId w:val="1"/>
         </w:numPr>
       </w:pPr>
+      <w:r>
+        <w:t xml:space="preserve">The average decision tree </w:t>
+      </w:r>
+      <w:r>
+        <w:t xml:space="preserve">classifier (Gini) </w:t>
+      </w:r>
+      <w:r>
+        <w:t xml:space="preserve">accuracy (utilizing the average from the 5-fold cross validation) is </w:t>
+      </w:r>
+      <w:r>
+        <w:t>around 0.9 to 0.91 (the accuracy fluctuates slightly due to the 5-fold cross validation). The average accuracy of a KNN classifier (with k = 1) is around 0.925, with an F Score slightly above 0.95. Thus, the KNN classifier is better than the decision tree classifier.</w:t>
+      </w:r>
+      <w:bookmarkStart w:id="0" w:name="_GoBack"/>
+      <w:bookmarkEnd w:id="0"/>
     </w:p>
     <w:sectPr>
       <w:pgSz w:w="12240" w:h="15840"/>

</xml_diff>